<commit_message>
Update Documentacion Clusterix 4.0.docx
cambio de prueba
</commit_message>
<xml_diff>
--- a/Documentacion Clusterix 4.0.docx
+++ b/Documentacion Clusterix 4.0.docx
@@ -4584,55 +4584,7 @@
           <w:sz w:val="20"/>
           <w:szCs w:val="20"/>
         </w:rPr>
-        <w:t xml:space="preserve">RUIDO = </w:t>
-      </w:r>
-      <w:r>
-        <w:rPr>
-          <w:rFonts w:ascii="Courier New" w:hAnsi="Courier New" w:cs="Courier New"/>
-          <w:sz w:val="20"/>
-          <w:szCs w:val="20"/>
-        </w:rPr>
-        <w:t xml:space="preserve">Media de la </w:t>
-      </w:r>
-      <w:r>
-        <w:rPr>
-          <w:rFonts w:ascii="Courier New" w:hAnsi="Courier New" w:cs="Courier New"/>
-          <w:sz w:val="20"/>
-          <w:szCs w:val="20"/>
-        </w:rPr>
-        <w:t>función</w:t>
-      </w:r>
-      <w:r>
-        <w:rPr>
-          <w:rFonts w:ascii="Courier New" w:hAnsi="Courier New" w:cs="Courier New"/>
-          <w:sz w:val="20"/>
-          <w:szCs w:val="20"/>
-        </w:rPr>
-        <w:t xml:space="preserve"> de </w:t>
-      </w:r>
-      <w:r>
-        <w:rPr>
-          <w:rFonts w:ascii="Courier New" w:hAnsi="Courier New" w:cs="Courier New"/>
-          <w:sz w:val="20"/>
-          <w:szCs w:val="20"/>
-        </w:rPr>
-        <w:t>distribución</w:t>
-      </w:r>
-      <w:r>
-        <w:rPr>
-          <w:rFonts w:ascii="Courier New" w:hAnsi="Courier New" w:cs="Courier New"/>
-          <w:sz w:val="20"/>
-          <w:szCs w:val="20"/>
-        </w:rPr>
-        <w:t xml:space="preserve"> del ruido de </w:t>
-      </w:r>
-      <w:r>
-        <w:rPr>
-          <w:rFonts w:ascii="Courier New" w:hAnsi="Courier New" w:cs="Courier New"/>
-          <w:sz w:val="20"/>
-          <w:szCs w:val="20"/>
-        </w:rPr>
-        <w:t>transmisión</w:t>
+        <w:t>RUIDO = Media de la función de distribución del ruido de transmisión</w:t>
       </w:r>
       <w:r>
         <w:rPr>
@@ -4662,47 +4614,7 @@
           <w:sz w:val="20"/>
           <w:szCs w:val="20"/>
         </w:rPr>
-        <w:t xml:space="preserve">SIGMA_POTENCIAL Sigma para la </w:t>
-      </w:r>
-      <w:r>
-        <w:rPr>
-          <w:rFonts w:ascii="Courier New" w:hAnsi="Courier New" w:cs="Courier New"/>
-          <w:sz w:val="20"/>
-          <w:szCs w:val="20"/>
-        </w:rPr>
-        <w:t>función</w:t>
-      </w:r>
-      <w:r>
-        <w:rPr>
-          <w:rFonts w:ascii="Courier New" w:hAnsi="Courier New" w:cs="Courier New"/>
-          <w:sz w:val="20"/>
-          <w:szCs w:val="20"/>
-        </w:rPr>
-        <w:t xml:space="preserve"> de </w:t>
-      </w:r>
-      <w:r>
-        <w:rPr>
-          <w:rFonts w:ascii="Courier New" w:hAnsi="Courier New" w:cs="Courier New"/>
-          <w:sz w:val="20"/>
-          <w:szCs w:val="20"/>
-        </w:rPr>
-        <w:t>distribución</w:t>
-      </w:r>
-      <w:r>
-        <w:rPr>
-          <w:rFonts w:ascii="Courier New" w:hAnsi="Courier New" w:cs="Courier New"/>
-          <w:sz w:val="20"/>
-          <w:szCs w:val="20"/>
-        </w:rPr>
-        <w:t xml:space="preserve"> del ruido de </w:t>
-      </w:r>
-      <w:r>
-        <w:rPr>
-          <w:rFonts w:ascii="Courier New" w:hAnsi="Courier New" w:cs="Courier New"/>
-          <w:sz w:val="20"/>
-          <w:szCs w:val="20"/>
-        </w:rPr>
-        <w:t>transmisión</w:t>
+        <w:t>SIGMA_POTENCIAL Sigma para la función de distribución del ruido de transmisión</w:t>
       </w:r>
       <w:r>
         <w:rPr>
@@ -9923,8 +9835,6 @@
         </w:rPr>
         <w:t>,MEDIA_RUIDO,SIGMA_POTENCIAL</w:t>
       </w:r>
-      <w:bookmarkStart w:id="0" w:name="_GoBack"/>
-      <w:bookmarkEnd w:id="0"/>
       <w:r>
         <w:rPr>
           <w:rFonts w:ascii="Courier New" w:hAnsi="Courier New" w:cs="Courier New"/>
@@ -10379,6 +10289,17 @@
         </w:rPr>
         <w:t>realiza una iteración del algoritmo para todos los robots</w:t>
       </w:r>
+      <w:r>
+        <w:rPr>
+          <w:rFonts w:ascii="Courier New" w:hAnsi="Courier New" w:cs="Courier New"/>
+          <w:color w:val="228B22"/>
+          <w:sz w:val="20"/>
+          <w:szCs w:val="20"/>
+        </w:rPr>
+        <w:t>.</w:t>
+      </w:r>
+      <w:bookmarkStart w:id="0" w:name="_GoBack"/>
+      <w:bookmarkEnd w:id="0"/>
     </w:p>
     <w:p>
       <w:pPr>
@@ -14160,7 +14081,7 @@
 </file>
 
 <file path=customXml/itemProps1.xml><?xml version="1.0" encoding="utf-8"?>
-<ds:datastoreItem xmlns:ds="http://schemas.openxmlformats.org/officeDocument/2006/customXml" ds:itemID="{80B04A05-2C19-47FE-984E-44257BAC2569}">
+<ds:datastoreItem xmlns:ds="http://schemas.openxmlformats.org/officeDocument/2006/customXml" ds:itemID="{9423AA75-C456-4CE4-980C-94965E9BF15E}">
   <ds:schemaRefs>
     <ds:schemaRef ds:uri="http://schemas.openxmlformats.org/officeDocument/2006/bibliography"/>
   </ds:schemaRefs>

</xml_diff>